<commit_message>
Remove homework resubmission statement
</commit_message>
<xml_diff>
--- a/syllabus.docx
+++ b/syllabus.docx
@@ -927,10 +927,18 @@
       </w:r>
       <w:r>
         <w:rPr>
+          <w:strike/>
           <w:sz w:val="22"/>
           <w:szCs w:val="22"/>
         </w:rPr>
         <w:t>As explained on the course webpages, you can recover 50% of the points lost on any assignment by resubmitting a corrected version.</w:t>
+      </w:r>
+      <w:r>
+        <w:rPr>
+          <w:sz w:val="22"/>
+          <w:szCs w:val="22"/>
+        </w:rPr>
+        <w:t xml:space="preserve"> [deleted 11/2/2021]</w:t>
       </w:r>
     </w:p>
     <w:p>

</xml_diff>